<commit_message>
updated picture paths, fixed chat's call error
</commit_message>
<xml_diff>
--- a/聊天记录/已修改/活动/2022 元宵 寻宝游戏.docx
+++ b/聊天记录/已修改/活动/2022 元宵 寻宝游戏.docx
@@ -1350,44 +1350,6 @@
         <w:t>还有，谢谢你的祝福和那么用心的准备。</w:t>
       </w:r>
     </w:p>
-    <w:p/>
-    <w:p>
-      <w:pPr>
-        <w:rPr>
-          <w:color w:val="7030A0"/>
-        </w:rPr>
-      </w:pPr>
-      <w:r>
-        <w:rPr>
-          <w:rFonts w:hint="eastAsia"/>
-          <w:color w:val="7030A0"/>
-        </w:rPr>
-        <w:t>查理苏</w:t>
-      </w:r>
-      <w:r>
-        <w:rPr>
-          <w:rFonts w:hint="eastAsia"/>
-          <w:color w:val="7030A0"/>
-        </w:rPr>
-        <w:t>:</w:t>
-      </w:r>
-    </w:p>
-    <w:p>
-      <w:r>
-        <w:rPr>
-          <w:rFonts w:hint="eastAsia"/>
-        </w:rPr>
-        <w:t>对如此坦率的未婚妻，就再追加一个奖品吧。</w:t>
-      </w:r>
-    </w:p>
-    <w:p>
-      <w:r>
-        <w:rPr>
-          <w:rFonts w:hint="eastAsia"/>
-        </w:rPr>
-        <w:t>朝巷口看，你的大礼“才华横溢的未婚夫”正在向你走过来。</w:t>
-      </w:r>
-    </w:p>
     <w:p>
       <w:pPr>
         <w:jc w:val="left"/>
@@ -1398,6 +1360,151 @@
           <w:color w:val="70AD47" w:themeColor="accent6"/>
         </w:rPr>
         <w:t>通话结束</w:t>
+      </w:r>
+    </w:p>
+    <w:p/>
+    <w:p>
+      <w:pPr>
+        <w:rPr>
+          <w:color w:val="7030A0"/>
+        </w:rPr>
+      </w:pPr>
+      <w:r>
+        <w:rPr>
+          <w:rFonts w:hint="eastAsia"/>
+          <w:color w:val="7030A0"/>
+        </w:rPr>
+        <w:t>查理苏</w:t>
+      </w:r>
+      <w:r>
+        <w:rPr>
+          <w:rFonts w:hint="eastAsia"/>
+          <w:color w:val="7030A0"/>
+        </w:rPr>
+        <w:t>:</w:t>
+      </w:r>
+    </w:p>
+    <w:p>
+      <w:r>
+        <w:rPr>
+          <w:rFonts w:hint="eastAsia"/>
+        </w:rPr>
+        <w:t>听说元宵节有个习俗，要在河边桥上游走，叫“走百病”，寓意一年平安健康。</w:t>
+      </w:r>
+    </w:p>
+    <w:p>
+      <w:r>
+        <w:rPr>
+          <w:rFonts w:hint="eastAsia"/>
+        </w:rPr>
+        <w:t>我能想到对你最好的祝福，就是平安健康，开心快乐。</w:t>
+      </w:r>
+    </w:p>
+    <w:p>
+      <w:r>
+        <w:rPr>
+          <w:rFonts w:hint="eastAsia"/>
+        </w:rPr>
+        <w:t>毕竟，我的优秀和完美，已经足够我们两人分享了。</w:t>
+      </w:r>
+    </w:p>
+    <w:p/>
+    <w:p>
+      <w:pPr>
+        <w:rPr>
+          <w:color w:val="FF0000"/>
+        </w:rPr>
+      </w:pPr>
+      <w:r>
+        <w:rPr>
+          <w:rFonts w:hint="eastAsia"/>
+          <w:color w:val="FF0000"/>
+        </w:rPr>
+        <w:t>我</w:t>
+      </w:r>
+      <w:r>
+        <w:rPr>
+          <w:rFonts w:hint="eastAsia"/>
+          <w:color w:val="FF0000"/>
+        </w:rPr>
+        <w:t>:</w:t>
+      </w:r>
+    </w:p>
+    <w:p>
+      <w:r>
+        <w:rPr>
+          <w:rFonts w:hint="eastAsia"/>
+        </w:rPr>
+        <w:t>谢谢你，查理苏。</w:t>
+      </w:r>
+    </w:p>
+    <w:p/>
+    <w:p>
+      <w:pPr>
+        <w:rPr>
+          <w:color w:val="7030A0"/>
+        </w:rPr>
+      </w:pPr>
+      <w:r>
+        <w:rPr>
+          <w:rFonts w:hint="eastAsia"/>
+          <w:color w:val="7030A0"/>
+        </w:rPr>
+        <w:lastRenderedPageBreak/>
+        <w:t>查理苏</w:t>
+      </w:r>
+      <w:r>
+        <w:rPr>
+          <w:rFonts w:hint="eastAsia"/>
+          <w:color w:val="7030A0"/>
+        </w:rPr>
+        <w:t>:</w:t>
+      </w:r>
+    </w:p>
+    <w:p>
+      <w:r>
+        <w:rPr>
+          <w:rFonts w:hint="eastAsia"/>
+        </w:rPr>
+        <w:t>谢什么？</w:t>
+      </w:r>
+    </w:p>
+    <w:p/>
+    <w:p>
+      <w:pPr>
+        <w:rPr>
+          <w:color w:val="FF0000"/>
+        </w:rPr>
+      </w:pPr>
+      <w:r>
+        <w:rPr>
+          <w:rFonts w:hint="eastAsia"/>
+          <w:color w:val="FF0000"/>
+        </w:rPr>
+        <w:t>我</w:t>
+      </w:r>
+      <w:r>
+        <w:rPr>
+          <w:rFonts w:hint="eastAsia"/>
+          <w:color w:val="FF0000"/>
+        </w:rPr>
+        <w:t>:</w:t>
+      </w:r>
+    </w:p>
+    <w:p>
+      <w:r>
+        <w:rPr>
+          <w:rFonts w:hint="eastAsia"/>
+        </w:rPr>
+        <w:t>谢谢你愿意和我分享优秀和完美？</w:t>
+      </w:r>
+    </w:p>
+    <w:p>
+      <w:r>
+        <w:rPr>
+          <w:rFonts w:hint="eastAsia"/>
+        </w:rPr>
+        <w:t>还有，谢谢你的祝福和那么用心的准备。</w:t>
       </w:r>
     </w:p>
     <w:p/>

</xml_diff>